<commit_message>
Fixed bug in gamma poisson
</commit_message>
<xml_diff>
--- a/7-binomial-extension.docx
+++ b/7-binomial-extension.docx
@@ -945,7 +945,7 @@
       <w:r>
         <w:drawing>
           <wp:inline>
-            <wp:extent cx="3696101" cy="3696101"/>
+            <wp:extent cx="2772075" cy="2772075"/>
             <wp:effectExtent b="0" l="0" r="0" t="0"/>
             <wp:docPr descr="" id="1" name="Picture"/>
             <a:graphic>
@@ -966,7 +966,7 @@
                   <pic:spPr bwMode="auto">
                     <a:xfrm>
                       <a:off x="0" y="0"/>
-                      <a:ext cx="3696101" cy="3696101"/>
+                      <a:ext cx="2772075" cy="2772075"/>
                     </a:xfrm>
                     <a:prstGeom prst="rect">
                       <a:avLst/>
@@ -987,7 +987,7 @@
       <w:r>
         <w:drawing>
           <wp:inline>
-            <wp:extent cx="3696101" cy="3696101"/>
+            <wp:extent cx="2772075" cy="2772075"/>
             <wp:effectExtent b="0" l="0" r="0" t="0"/>
             <wp:docPr descr="" id="1" name="Picture"/>
             <a:graphic>
@@ -1008,7 +1008,7 @@
                   <pic:spPr bwMode="auto">
                     <a:xfrm>
                       <a:off x="0" y="0"/>
-                      <a:ext cx="3696101" cy="3696101"/>
+                      <a:ext cx="2772075" cy="2772075"/>
                     </a:xfrm>
                     <a:prstGeom prst="rect">
                       <a:avLst/>
@@ -1432,7 +1432,7 @@
     </w:lvl>
   </w:abstractNum>
   <w:abstractNum w:abstractNumId="990">
-    <w:nsid w:val="c131b3a5"/>
+    <w:nsid w:val="b1d05061"/>
     <w:multiLevelType w:val="multilevel"/>
     <w:lvl w:ilvl="0">
       <w:numFmt w:val="bullet"/>

</xml_diff>